<commit_message>
Update self assessment, credits, and readme
</commit_message>
<xml_diff>
--- a/Credits.docx
+++ b/Credits.docx
@@ -19,6 +19,13 @@
       </w:r>
     </w:p>
     <w:p>
+      <w:pPr>
+        <w:pStyle w:val="ListParagraph"/>
+        <w:numPr>
+          <w:ilvl w:val="0"/>
+          <w:numId w:val="2"/>
+        </w:numPr>
+      </w:pPr>
       <w:r>
         <w:t xml:space="preserve">All the sounds were taken from the files in assignment </w:t>
       </w:r>
@@ -27,21 +34,303 @@
       </w:r>
     </w:p>
     <w:p>
+      <w:pPr>
+        <w:pStyle w:val="ListParagraph"/>
+        <w:numPr>
+          <w:ilvl w:val="0"/>
+          <w:numId w:val="2"/>
+        </w:numPr>
+        <w:rPr>
+          <w:i/>
+          <w:iCs/>
+          <w:sz w:val="22"/>
+          <w:szCs w:val="22"/>
+        </w:rPr>
+      </w:pPr>
       <w:r>
         <w:t xml:space="preserve">All the sprites were made for this assignment accept the turtle sprite which </w:t>
       </w:r>
+      <w:r>
+        <w:t xml:space="preserve">is from </w:t>
+      </w:r>
+      <w:r>
+        <w:rPr>
+          <w:i/>
+          <w:iCs/>
+          <w:sz w:val="22"/>
+          <w:szCs w:val="22"/>
+        </w:rPr>
+        <w:t>https://craftpix.net/file-licenses/</w:t>
+      </w:r>
+    </w:p>
+    <w:p>
+      <w:pPr>
+        <w:ind w:left="720"/>
+        <w:rPr>
+          <w:i/>
+          <w:iCs/>
+          <w:sz w:val="22"/>
+          <w:szCs w:val="22"/>
+        </w:rPr>
+      </w:pPr>
+      <w:r>
+        <w:rPr>
+          <w:i/>
+          <w:iCs/>
+          <w:sz w:val="22"/>
+          <w:szCs w:val="22"/>
+        </w:rPr>
+        <w:t>2. FREEBIE PRODUCTS</w:t>
+      </w:r>
+    </w:p>
+    <w:p>
+      <w:pPr>
+        <w:ind w:left="720"/>
+        <w:rPr>
+          <w:i/>
+          <w:iCs/>
+          <w:sz w:val="22"/>
+          <w:szCs w:val="22"/>
+        </w:rPr>
+      </w:pPr>
+      <w:r>
+        <w:rPr>
+          <w:i/>
+          <w:iCs/>
+          <w:sz w:val="22"/>
+          <w:szCs w:val="22"/>
+        </w:rPr>
+        <w:t>2.1 CAPABILITIES</w:t>
+      </w:r>
+    </w:p>
+    <w:p>
+      <w:pPr>
+        <w:ind w:left="720"/>
+        <w:rPr>
+          <w:i/>
+          <w:iCs/>
+          <w:sz w:val="22"/>
+          <w:szCs w:val="22"/>
+        </w:rPr>
+      </w:pPr>
+      <w:r>
+        <w:rPr>
+          <w:i/>
+          <w:iCs/>
+          <w:sz w:val="22"/>
+          <w:szCs w:val="22"/>
+        </w:rPr>
+        <w:t>You are permitted to use the resources in any number of personal and commercial projects for yourself or a client.</w:t>
+      </w:r>
+    </w:p>
+    <w:p>
+      <w:pPr>
+        <w:ind w:left="720"/>
+        <w:rPr>
+          <w:i/>
+          <w:iCs/>
+          <w:sz w:val="22"/>
+          <w:szCs w:val="22"/>
+        </w:rPr>
+      </w:pPr>
+      <w:r>
+        <w:rPr>
+          <w:i/>
+          <w:iCs/>
+          <w:sz w:val="22"/>
+          <w:szCs w:val="22"/>
+        </w:rPr>
+        <w:t xml:space="preserve">You can modify the resources according to your requirements and include them into works such as game projects, elements for websites, applications, printed materials and </w:t>
+      </w:r>
       <w:proofErr w:type="gramStart"/>
       <w:r>
-        <w:t>…..</w:t>
+        <w:rPr>
+          <w:i/>
+          <w:iCs/>
+          <w:sz w:val="22"/>
+          <w:szCs w:val="22"/>
+        </w:rPr>
+        <w:t>others;</w:t>
       </w:r>
       <w:proofErr w:type="gramEnd"/>
     </w:p>
     <w:p>
-      <w:r>
-        <w:t>Our menu code differs from the menu code from assignment 6.</w:t>
+      <w:pPr>
+        <w:ind w:left="720"/>
+        <w:rPr>
+          <w:i/>
+          <w:iCs/>
+          <w:sz w:val="22"/>
+          <w:szCs w:val="22"/>
+        </w:rPr>
+      </w:pPr>
+      <w:r>
+        <w:rPr>
+          <w:i/>
+          <w:iCs/>
+          <w:sz w:val="22"/>
+          <w:szCs w:val="22"/>
+        </w:rPr>
+        <w:t>You can sell and distribute games with our assets.</w:t>
       </w:r>
     </w:p>
     <w:p>
+      <w:pPr>
+        <w:ind w:left="720"/>
+        <w:rPr>
+          <w:i/>
+          <w:iCs/>
+          <w:sz w:val="22"/>
+          <w:szCs w:val="22"/>
+        </w:rPr>
+      </w:pPr>
+      <w:r>
+        <w:rPr>
+          <w:i/>
+          <w:iCs/>
+          <w:sz w:val="22"/>
+          <w:szCs w:val="22"/>
+        </w:rPr>
+        <w:t>No attribution or link back to this site is required, however any credit will be highly appreciated.</w:t>
+      </w:r>
+    </w:p>
+    <w:p>
+      <w:pPr>
+        <w:ind w:left="720"/>
+        <w:rPr>
+          <w:i/>
+          <w:iCs/>
+          <w:sz w:val="22"/>
+          <w:szCs w:val="22"/>
+        </w:rPr>
+      </w:pPr>
+      <w:r>
+        <w:rPr>
+          <w:i/>
+          <w:iCs/>
+          <w:sz w:val="22"/>
+          <w:szCs w:val="22"/>
+        </w:rPr>
+        <w:t>2.2 FORBIDDEN</w:t>
+      </w:r>
+    </w:p>
+    <w:p>
+      <w:pPr>
+        <w:ind w:left="720"/>
+        <w:rPr>
+          <w:i/>
+          <w:iCs/>
+          <w:sz w:val="22"/>
+          <w:szCs w:val="22"/>
+        </w:rPr>
+      </w:pPr>
+      <w:r>
+        <w:rPr>
+          <w:i/>
+          <w:iCs/>
+          <w:sz w:val="22"/>
+          <w:szCs w:val="22"/>
+        </w:rPr>
+        <w:t xml:space="preserve">You can NOT resell the art source files (PNG, JPG, EPS, Adobe Illustrator, </w:t>
+      </w:r>
+      <w:proofErr w:type="spellStart"/>
+      <w:r>
+        <w:rPr>
+          <w:i/>
+          <w:iCs/>
+          <w:sz w:val="22"/>
+          <w:szCs w:val="22"/>
+        </w:rPr>
+        <w:t>etc</w:t>
+      </w:r>
+      <w:proofErr w:type="spellEnd"/>
+      <w:r>
+        <w:rPr>
+          <w:i/>
+          <w:iCs/>
+          <w:sz w:val="22"/>
+          <w:szCs w:val="22"/>
+        </w:rPr>
+        <w:t xml:space="preserve">) or slightly modified version of the art. You </w:t>
+      </w:r>
+      <w:proofErr w:type="spellStart"/>
+      <w:r>
+        <w:rPr>
+          <w:i/>
+          <w:iCs/>
+          <w:sz w:val="22"/>
+          <w:szCs w:val="22"/>
+        </w:rPr>
+        <w:t>can not</w:t>
+      </w:r>
+      <w:proofErr w:type="spellEnd"/>
+      <w:r>
+        <w:rPr>
+          <w:i/>
+          <w:iCs/>
+          <w:sz w:val="22"/>
+          <w:szCs w:val="22"/>
+        </w:rPr>
+        <w:t xml:space="preserve"> redistribute the art or modified version of the art in a manner that would make some or </w:t>
+      </w:r>
+      <w:proofErr w:type="gramStart"/>
+      <w:r>
+        <w:rPr>
+          <w:i/>
+          <w:iCs/>
+          <w:sz w:val="22"/>
+          <w:szCs w:val="22"/>
+        </w:rPr>
+        <w:t>all of</w:t>
+      </w:r>
+      <w:proofErr w:type="gramEnd"/>
+      <w:r>
+        <w:rPr>
+          <w:i/>
+          <w:iCs/>
+          <w:sz w:val="22"/>
+          <w:szCs w:val="22"/>
+        </w:rPr>
+        <w:t xml:space="preserve"> the art files useable to another end user via the app. For example, an app that uses the art as part of the play of the game is fine. An app that allows the user to save or export a modified version of the artwork itself is not fine</w:t>
+      </w:r>
+      <w:r>
+        <w:rPr>
+          <w:i/>
+          <w:iCs/>
+          <w:sz w:val="22"/>
+          <w:szCs w:val="22"/>
+        </w:rPr>
+        <w:t>.</w:t>
+      </w:r>
+    </w:p>
+    <w:p>
+      <w:pPr>
+        <w:pStyle w:val="ListParagraph"/>
+        <w:numPr>
+          <w:ilvl w:val="0"/>
+          <w:numId w:val="1"/>
+        </w:numPr>
+        <w:rPr>
+          <w:sz w:val="22"/>
+          <w:szCs w:val="22"/>
+        </w:rPr>
+      </w:pPr>
+      <w:r>
+        <w:rPr>
+          <w:sz w:val="22"/>
+          <w:szCs w:val="22"/>
+        </w:rPr>
+        <w:t>Our menu code differs from the menu code from assignment 6.</w:t>
+      </w:r>
+    </w:p>
+    <w:p>
+      <w:pPr>
+        <w:pStyle w:val="ListParagraph"/>
+        <w:numPr>
+          <w:ilvl w:val="0"/>
+          <w:numId w:val="1"/>
+        </w:numPr>
+      </w:pPr>
       <w:r>
         <w:t xml:space="preserve">All other code was written for this assignment only. </w:t>
       </w:r>
@@ -55,6 +344,243 @@
     </w:sectPr>
   </w:body>
 </w:document>
+</file>
+
+<file path=word/numbering.xml><?xml version="1.0" encoding="utf-8"?>
+<w:numbering xmlns:wpc="http://schemas.microsoft.com/office/word/2010/wordprocessingCanvas" xmlns:cx="http://schemas.microsoft.com/office/drawing/2014/chartex" xmlns:cx1="http://schemas.microsoft.com/office/drawing/2015/9/8/chartex" xmlns:cx2="http://schemas.microsoft.com/office/drawing/2015/10/21/chartex" xmlns:cx3="http://schemas.microsoft.com/office/drawing/2016/5/9/chartex" xmlns:cx4="http://schemas.microsoft.com/office/drawing/2016/5/10/chartex" xmlns:cx5="http://schemas.microsoft.com/office/drawing/2016/5/11/chartex" xmlns:cx6="http://schemas.microsoft.com/office/drawing/2016/5/12/chartex" xmlns:cx7="http://schemas.microsoft.com/office/drawing/2016/5/13/chartex" xmlns:cx8="http://schemas.microsoft.com/office/drawing/2016/5/14/chartex" xmlns:mc="http://schemas.openxmlformats.org/markup-compatibility/2006" xmlns:aink="http://schemas.microsoft.com/office/drawing/2016/ink" xmlns:am3d="http://schemas.microsoft.com/office/drawing/2017/model3d" xmlns:o="urn:schemas-microsoft-com:office:office" xmlns:r="http://schemas.openxmlformats.org/officeDocument/2006/relationships" xmlns:m="http://schemas.openxmlformats.org/officeDocument/2006/math" xmlns:v="urn:schemas-microsoft-com:vml" xmlns:wp14="http://schemas.microsoft.com/office/word/2010/wordprocessingDrawing" xmlns:wp="http://schemas.openxmlformats.org/drawingml/2006/wordprocessingDrawing" xmlns:w10="urn:schemas-microsoft-com:office:word" xmlns:w="http://schemas.openxmlformats.org/wordprocessingml/2006/main" xmlns:w14="http://schemas.microsoft.com/office/word/2010/wordml" xmlns:w15="http://schemas.microsoft.com/office/word/2012/wordml" xmlns:w16cex="http://schemas.microsoft.com/office/word/2018/wordml/cex" xmlns:w16cid="http://schemas.microsoft.com/office/word/2016/wordml/cid" xmlns:w16="http://schemas.microsoft.com/office/word/2018/wordml" xmlns:w16se="http://schemas.microsoft.com/office/word/2015/wordml/symex" xmlns:wpg="http://schemas.microsoft.com/office/word/2010/wordprocessingGroup" xmlns:wpi="http://schemas.microsoft.com/office/word/2010/wordprocessingInk" xmlns:wne="http://schemas.microsoft.com/office/word/2006/wordml" xmlns:wps="http://schemas.microsoft.com/office/word/2010/wordprocessingShape" mc:Ignorable="w14 w15 w16se w16cid w16 w16cex wp14">
+  <w:abstractNum w:abstractNumId="0" w15:restartNumberingAfterBreak="0">
+    <w:nsid w:val="2D4A29E8"/>
+    <w:multiLevelType w:val="hybridMultilevel"/>
+    <w:tmpl w:val="E95E3F8A"/>
+    <w:lvl w:ilvl="0" w:tplc="04090001">
+      <w:start w:val="1"/>
+      <w:numFmt w:val="bullet"/>
+      <w:lvlText w:val=""/>
+      <w:lvlJc w:val="left"/>
+      <w:pPr>
+        <w:ind w:left="720" w:hanging="360"/>
+      </w:pPr>
+      <w:rPr>
+        <w:rFonts w:ascii="Symbol" w:hAnsi="Symbol" w:hint="default"/>
+      </w:rPr>
+    </w:lvl>
+    <w:lvl w:ilvl="1" w:tplc="04090003" w:tentative="1">
+      <w:start w:val="1"/>
+      <w:numFmt w:val="bullet"/>
+      <w:lvlText w:val="o"/>
+      <w:lvlJc w:val="left"/>
+      <w:pPr>
+        <w:ind w:left="1440" w:hanging="360"/>
+      </w:pPr>
+      <w:rPr>
+        <w:rFonts w:ascii="Courier New" w:hAnsi="Courier New" w:cs="Courier New" w:hint="default"/>
+      </w:rPr>
+    </w:lvl>
+    <w:lvl w:ilvl="2" w:tplc="04090005" w:tentative="1">
+      <w:start w:val="1"/>
+      <w:numFmt w:val="bullet"/>
+      <w:lvlText w:val=""/>
+      <w:lvlJc w:val="left"/>
+      <w:pPr>
+        <w:ind w:left="2160" w:hanging="360"/>
+      </w:pPr>
+      <w:rPr>
+        <w:rFonts w:ascii="Wingdings" w:hAnsi="Wingdings" w:hint="default"/>
+      </w:rPr>
+    </w:lvl>
+    <w:lvl w:ilvl="3" w:tplc="04090001" w:tentative="1">
+      <w:start w:val="1"/>
+      <w:numFmt w:val="bullet"/>
+      <w:lvlText w:val=""/>
+      <w:lvlJc w:val="left"/>
+      <w:pPr>
+        <w:ind w:left="2880" w:hanging="360"/>
+      </w:pPr>
+      <w:rPr>
+        <w:rFonts w:ascii="Symbol" w:hAnsi="Symbol" w:hint="default"/>
+      </w:rPr>
+    </w:lvl>
+    <w:lvl w:ilvl="4" w:tplc="04090003" w:tentative="1">
+      <w:start w:val="1"/>
+      <w:numFmt w:val="bullet"/>
+      <w:lvlText w:val="o"/>
+      <w:lvlJc w:val="left"/>
+      <w:pPr>
+        <w:ind w:left="3600" w:hanging="360"/>
+      </w:pPr>
+      <w:rPr>
+        <w:rFonts w:ascii="Courier New" w:hAnsi="Courier New" w:cs="Courier New" w:hint="default"/>
+      </w:rPr>
+    </w:lvl>
+    <w:lvl w:ilvl="5" w:tplc="04090005" w:tentative="1">
+      <w:start w:val="1"/>
+      <w:numFmt w:val="bullet"/>
+      <w:lvlText w:val=""/>
+      <w:lvlJc w:val="left"/>
+      <w:pPr>
+        <w:ind w:left="4320" w:hanging="360"/>
+      </w:pPr>
+      <w:rPr>
+        <w:rFonts w:ascii="Wingdings" w:hAnsi="Wingdings" w:hint="default"/>
+      </w:rPr>
+    </w:lvl>
+    <w:lvl w:ilvl="6" w:tplc="04090001" w:tentative="1">
+      <w:start w:val="1"/>
+      <w:numFmt w:val="bullet"/>
+      <w:lvlText w:val=""/>
+      <w:lvlJc w:val="left"/>
+      <w:pPr>
+        <w:ind w:left="5040" w:hanging="360"/>
+      </w:pPr>
+      <w:rPr>
+        <w:rFonts w:ascii="Symbol" w:hAnsi="Symbol" w:hint="default"/>
+      </w:rPr>
+    </w:lvl>
+    <w:lvl w:ilvl="7" w:tplc="04090003" w:tentative="1">
+      <w:start w:val="1"/>
+      <w:numFmt w:val="bullet"/>
+      <w:lvlText w:val="o"/>
+      <w:lvlJc w:val="left"/>
+      <w:pPr>
+        <w:ind w:left="5760" w:hanging="360"/>
+      </w:pPr>
+      <w:rPr>
+        <w:rFonts w:ascii="Courier New" w:hAnsi="Courier New" w:cs="Courier New" w:hint="default"/>
+      </w:rPr>
+    </w:lvl>
+    <w:lvl w:ilvl="8" w:tplc="04090005" w:tentative="1">
+      <w:start w:val="1"/>
+      <w:numFmt w:val="bullet"/>
+      <w:lvlText w:val=""/>
+      <w:lvlJc w:val="left"/>
+      <w:pPr>
+        <w:ind w:left="6480" w:hanging="360"/>
+      </w:pPr>
+      <w:rPr>
+        <w:rFonts w:ascii="Wingdings" w:hAnsi="Wingdings" w:hint="default"/>
+      </w:rPr>
+    </w:lvl>
+  </w:abstractNum>
+  <w:abstractNum w:abstractNumId="1" w15:restartNumberingAfterBreak="0">
+    <w:nsid w:val="4A5E389F"/>
+    <w:multiLevelType w:val="hybridMultilevel"/>
+    <w:tmpl w:val="DEB6A8BE"/>
+    <w:lvl w:ilvl="0" w:tplc="04090001">
+      <w:start w:val="1"/>
+      <w:numFmt w:val="bullet"/>
+      <w:lvlText w:val=""/>
+      <w:lvlJc w:val="left"/>
+      <w:pPr>
+        <w:ind w:left="720" w:hanging="360"/>
+      </w:pPr>
+      <w:rPr>
+        <w:rFonts w:ascii="Symbol" w:hAnsi="Symbol" w:hint="default"/>
+      </w:rPr>
+    </w:lvl>
+    <w:lvl w:ilvl="1" w:tplc="04090003" w:tentative="1">
+      <w:start w:val="1"/>
+      <w:numFmt w:val="bullet"/>
+      <w:lvlText w:val="o"/>
+      <w:lvlJc w:val="left"/>
+      <w:pPr>
+        <w:ind w:left="1440" w:hanging="360"/>
+      </w:pPr>
+      <w:rPr>
+        <w:rFonts w:ascii="Courier New" w:hAnsi="Courier New" w:cs="Courier New" w:hint="default"/>
+      </w:rPr>
+    </w:lvl>
+    <w:lvl w:ilvl="2" w:tplc="04090005" w:tentative="1">
+      <w:start w:val="1"/>
+      <w:numFmt w:val="bullet"/>
+      <w:lvlText w:val=""/>
+      <w:lvlJc w:val="left"/>
+      <w:pPr>
+        <w:ind w:left="2160" w:hanging="360"/>
+      </w:pPr>
+      <w:rPr>
+        <w:rFonts w:ascii="Wingdings" w:hAnsi="Wingdings" w:hint="default"/>
+      </w:rPr>
+    </w:lvl>
+    <w:lvl w:ilvl="3" w:tplc="04090001" w:tentative="1">
+      <w:start w:val="1"/>
+      <w:numFmt w:val="bullet"/>
+      <w:lvlText w:val=""/>
+      <w:lvlJc w:val="left"/>
+      <w:pPr>
+        <w:ind w:left="2880" w:hanging="360"/>
+      </w:pPr>
+      <w:rPr>
+        <w:rFonts w:ascii="Symbol" w:hAnsi="Symbol" w:hint="default"/>
+      </w:rPr>
+    </w:lvl>
+    <w:lvl w:ilvl="4" w:tplc="04090003" w:tentative="1">
+      <w:start w:val="1"/>
+      <w:numFmt w:val="bullet"/>
+      <w:lvlText w:val="o"/>
+      <w:lvlJc w:val="left"/>
+      <w:pPr>
+        <w:ind w:left="3600" w:hanging="360"/>
+      </w:pPr>
+      <w:rPr>
+        <w:rFonts w:ascii="Courier New" w:hAnsi="Courier New" w:cs="Courier New" w:hint="default"/>
+      </w:rPr>
+    </w:lvl>
+    <w:lvl w:ilvl="5" w:tplc="04090005" w:tentative="1">
+      <w:start w:val="1"/>
+      <w:numFmt w:val="bullet"/>
+      <w:lvlText w:val=""/>
+      <w:lvlJc w:val="left"/>
+      <w:pPr>
+        <w:ind w:left="4320" w:hanging="360"/>
+      </w:pPr>
+      <w:rPr>
+        <w:rFonts w:ascii="Wingdings" w:hAnsi="Wingdings" w:hint="default"/>
+      </w:rPr>
+    </w:lvl>
+    <w:lvl w:ilvl="6" w:tplc="04090001" w:tentative="1">
+      <w:start w:val="1"/>
+      <w:numFmt w:val="bullet"/>
+      <w:lvlText w:val=""/>
+      <w:lvlJc w:val="left"/>
+      <w:pPr>
+        <w:ind w:left="5040" w:hanging="360"/>
+      </w:pPr>
+      <w:rPr>
+        <w:rFonts w:ascii="Symbol" w:hAnsi="Symbol" w:hint="default"/>
+      </w:rPr>
+    </w:lvl>
+    <w:lvl w:ilvl="7" w:tplc="04090003" w:tentative="1">
+      <w:start w:val="1"/>
+      <w:numFmt w:val="bullet"/>
+      <w:lvlText w:val="o"/>
+      <w:lvlJc w:val="left"/>
+      <w:pPr>
+        <w:ind w:left="5760" w:hanging="360"/>
+      </w:pPr>
+      <w:rPr>
+        <w:rFonts w:ascii="Courier New" w:hAnsi="Courier New" w:cs="Courier New" w:hint="default"/>
+      </w:rPr>
+    </w:lvl>
+    <w:lvl w:ilvl="8" w:tplc="04090005" w:tentative="1">
+      <w:start w:val="1"/>
+      <w:numFmt w:val="bullet"/>
+      <w:lvlText w:val=""/>
+      <w:lvlJc w:val="left"/>
+      <w:pPr>
+        <w:ind w:left="6480" w:hanging="360"/>
+      </w:pPr>
+      <w:rPr>
+        <w:rFonts w:ascii="Wingdings" w:hAnsi="Wingdings" w:hint="default"/>
+      </w:rPr>
+    </w:lvl>
+  </w:abstractNum>
+  <w:num w:numId="1">
+    <w:abstractNumId w:val="1"/>
+  </w:num>
+  <w:num w:numId="2">
+    <w:abstractNumId w:val="0"/>
+  </w:num>
+</w:numbering>
 </file>
 
 <file path=word/styles.xml><?xml version="1.0" encoding="utf-8"?>
@@ -479,6 +1005,17 @@
     <w:semiHidden/>
     <w:unhideWhenUsed/>
   </w:style>
+  <w:style w:type="paragraph" w:styleId="ListParagraph">
+    <w:name w:val="List Paragraph"/>
+    <w:basedOn w:val="Normal"/>
+    <w:uiPriority w:val="34"/>
+    <w:qFormat/>
+    <w:rsid w:val="00AB3066"/>
+    <w:pPr>
+      <w:ind w:left="720"/>
+      <w:contextualSpacing/>
+    </w:pPr>
+  </w:style>
 </w:styles>
 </file>
 

</xml_diff>